<commit_message>
plan van aanpak contorleversie
</commit_message>
<xml_diff>
--- a/Barroc IT - Documentatie/Steven/PVA_BarrocIT.docx
+++ b/Barroc IT - Documentatie/Steven/PVA_BarrocIT.docx
@@ -340,16 +340,8 @@
               <w:rPr>
                 <w:lang w:val="en-US"/>
               </w:rPr>
-              <w:t xml:space="preserve">Santino </w:t>
-            </w:r>
-            <w:proofErr w:type="spellStart"/>
-            <w:r>
-              <w:rPr>
-                <w:lang w:val="en-US"/>
-              </w:rPr>
-              <w:t>Bonora</w:t>
-            </w:r>
-            <w:proofErr w:type="spellEnd"/>
+              <w:t>Tom Smiths</w:t>
+            </w:r>
           </w:p>
         </w:tc>
       </w:tr>
@@ -614,14 +606,12 @@
               <w:lang w:val="en-US"/>
             </w:rPr>
           </w:pPr>
-          <w:proofErr w:type="spellStart"/>
           <w:r>
             <w:rPr>
               <w:lang w:val="en-US"/>
             </w:rPr>
-            <w:t>Inhoud</w:t>
+            <w:t>Index</w:t>
           </w:r>
-          <w:proofErr w:type="spellEnd"/>
         </w:p>
         <w:p>
           <w:pPr>
@@ -630,7 +620,9 @@
               <w:tab w:val="right" w:leader="dot" w:pos="9062"/>
             </w:tabs>
             <w:rPr>
+              <w:rFonts w:eastAsiaTheme="minorEastAsia"/>
               <w:noProof/>
+              <w:lang w:eastAsia="nl-NL"/>
             </w:rPr>
           </w:pPr>
           <w:r>
@@ -648,14 +640,14 @@
           <w:r>
             <w:fldChar w:fldCharType="separate"/>
           </w:r>
-          <w:hyperlink w:anchor="_Toc430253565" w:history="1">
+          <w:hyperlink w:anchor="_Toc431376249" w:history="1">
             <w:r>
               <w:rPr>
                 <w:rStyle w:val="Hyperlink"/>
                 <w:noProof/>
                 <w:lang w:val="en-US"/>
               </w:rPr>
-              <w:t>Inhoudsopgave</w:t>
+              <w:t>1: Background information</w:t>
             </w:r>
             <w:r>
               <w:rPr>
@@ -676,7 +668,7 @@
                 <w:noProof/>
                 <w:webHidden/>
               </w:rPr>
-              <w:instrText xml:space="preserve"> PAGEREF _Toc430253565 \h </w:instrText>
+              <w:instrText xml:space="preserve"> PAGEREF _Toc431376249 \h </w:instrText>
             </w:r>
             <w:r>
               <w:rPr>
@@ -696,7 +688,7 @@
                 <w:noProof/>
                 <w:webHidden/>
               </w:rPr>
-              <w:t>2</w:t>
+              <w:t>3</w:t>
             </w:r>
             <w:r>
               <w:rPr>
@@ -714,17 +706,19 @@
               <w:tab w:val="right" w:leader="dot" w:pos="9062"/>
             </w:tabs>
             <w:rPr>
+              <w:rFonts w:eastAsiaTheme="minorEastAsia"/>
               <w:noProof/>
+              <w:lang w:eastAsia="nl-NL"/>
             </w:rPr>
           </w:pPr>
-          <w:hyperlink w:anchor="_Toc430253566" w:history="1">
+          <w:hyperlink w:anchor="_Toc431376250" w:history="1">
             <w:r>
               <w:rPr>
                 <w:rStyle w:val="Hyperlink"/>
                 <w:noProof/>
                 <w:lang w:val="en-US"/>
               </w:rPr>
-              <w:t>1: Background information</w:t>
+              <w:t>2: Project Assignment</w:t>
             </w:r>
             <w:r>
               <w:rPr>
@@ -745,7 +739,7 @@
                 <w:noProof/>
                 <w:webHidden/>
               </w:rPr>
-              <w:instrText xml:space="preserve"> PAGEREF _Toc430253566 \h </w:instrText>
+              <w:instrText xml:space="preserve"> PAGEREF _Toc431376250 \h </w:instrText>
             </w:r>
             <w:r>
               <w:rPr>
@@ -783,17 +777,19 @@
               <w:tab w:val="right" w:leader="dot" w:pos="9062"/>
             </w:tabs>
             <w:rPr>
+              <w:rFonts w:eastAsiaTheme="minorEastAsia"/>
               <w:noProof/>
+              <w:lang w:eastAsia="nl-NL"/>
             </w:rPr>
           </w:pPr>
-          <w:hyperlink w:anchor="_Toc430253567" w:history="1">
+          <w:hyperlink w:anchor="_Toc431376251" w:history="1">
             <w:r>
               <w:rPr>
                 <w:rStyle w:val="Hyperlink"/>
                 <w:noProof/>
                 <w:lang w:val="en-US"/>
               </w:rPr>
-              <w:t>2: Project Assignment</w:t>
+              <w:t>3: Project Activities</w:t>
             </w:r>
             <w:r>
               <w:rPr>
@@ -814,7 +810,7 @@
                 <w:noProof/>
                 <w:webHidden/>
               </w:rPr>
-              <w:instrText xml:space="preserve"> PAGEREF _Toc430253567 \h </w:instrText>
+              <w:instrText xml:space="preserve"> PAGEREF _Toc431376251 \h </w:instrText>
             </w:r>
             <w:r>
               <w:rPr>
@@ -852,17 +848,19 @@
               <w:tab w:val="right" w:leader="dot" w:pos="9062"/>
             </w:tabs>
             <w:rPr>
+              <w:rFonts w:eastAsiaTheme="minorEastAsia"/>
               <w:noProof/>
+              <w:lang w:eastAsia="nl-NL"/>
             </w:rPr>
           </w:pPr>
-          <w:hyperlink w:anchor="_Toc430253568" w:history="1">
+          <w:hyperlink w:anchor="_Toc431376252" w:history="1">
             <w:r>
               <w:rPr>
                 <w:rStyle w:val="Hyperlink"/>
                 <w:noProof/>
                 <w:lang w:val="en-US"/>
               </w:rPr>
-              <w:t>3: Project Activities</w:t>
+              <w:t>4: Project Boundaries</w:t>
             </w:r>
             <w:r>
               <w:rPr>
@@ -883,7 +881,7 @@
                 <w:noProof/>
                 <w:webHidden/>
               </w:rPr>
-              <w:instrText xml:space="preserve"> PAGEREF _Toc430253568 \h </w:instrText>
+              <w:instrText xml:space="preserve"> PAGEREF _Toc431376252 \h </w:instrText>
             </w:r>
             <w:r>
               <w:rPr>
@@ -903,7 +901,7 @@
                 <w:noProof/>
                 <w:webHidden/>
               </w:rPr>
-              <w:t>3</w:t>
+              <w:t>4</w:t>
             </w:r>
             <w:r>
               <w:rPr>
@@ -921,17 +919,19 @@
               <w:tab w:val="right" w:leader="dot" w:pos="9062"/>
             </w:tabs>
             <w:rPr>
+              <w:rFonts w:eastAsiaTheme="minorEastAsia"/>
               <w:noProof/>
+              <w:lang w:eastAsia="nl-NL"/>
             </w:rPr>
           </w:pPr>
-          <w:hyperlink w:anchor="_Toc430253569" w:history="1">
+          <w:hyperlink w:anchor="_Toc431376253" w:history="1">
             <w:r>
               <w:rPr>
                 <w:rStyle w:val="Hyperlink"/>
                 <w:noProof/>
                 <w:lang w:val="en-US"/>
               </w:rPr>
-              <w:t>4: Project Boundaries</w:t>
+              <w:t>5: Products</w:t>
             </w:r>
             <w:r>
               <w:rPr>
@@ -952,7 +952,7 @@
                 <w:noProof/>
                 <w:webHidden/>
               </w:rPr>
-              <w:instrText xml:space="preserve"> PAGEREF _Toc430253569 \h </w:instrText>
+              <w:instrText xml:space="preserve"> PAGEREF _Toc431376253 \h </w:instrText>
             </w:r>
             <w:r>
               <w:rPr>
@@ -990,17 +990,19 @@
               <w:tab w:val="right" w:leader="dot" w:pos="9062"/>
             </w:tabs>
             <w:rPr>
+              <w:rFonts w:eastAsiaTheme="minorEastAsia"/>
               <w:noProof/>
+              <w:lang w:eastAsia="nl-NL"/>
             </w:rPr>
           </w:pPr>
-          <w:hyperlink w:anchor="_Toc430253570" w:history="1">
+          <w:hyperlink w:anchor="_Toc431376254" w:history="1">
             <w:r>
               <w:rPr>
                 <w:rStyle w:val="Hyperlink"/>
                 <w:noProof/>
                 <w:lang w:val="en-US"/>
               </w:rPr>
-              <w:t>5: Products</w:t>
+              <w:t>6: Quality</w:t>
             </w:r>
             <w:r>
               <w:rPr>
@@ -1021,7 +1023,7 @@
                 <w:noProof/>
                 <w:webHidden/>
               </w:rPr>
-              <w:instrText xml:space="preserve"> PAGEREF _Toc430253570 \h </w:instrText>
+              <w:instrText xml:space="preserve"> PAGEREF _Toc431376254 \h </w:instrText>
             </w:r>
             <w:r>
               <w:rPr>
@@ -1059,17 +1061,19 @@
               <w:tab w:val="right" w:leader="dot" w:pos="9062"/>
             </w:tabs>
             <w:rPr>
+              <w:rFonts w:eastAsiaTheme="minorEastAsia"/>
               <w:noProof/>
+              <w:lang w:eastAsia="nl-NL"/>
             </w:rPr>
           </w:pPr>
-          <w:hyperlink w:anchor="_Toc430253571" w:history="1">
+          <w:hyperlink w:anchor="_Toc431376255" w:history="1">
             <w:r>
               <w:rPr>
                 <w:rStyle w:val="Hyperlink"/>
                 <w:noProof/>
                 <w:lang w:val="en-US"/>
               </w:rPr>
-              <w:t>6: Quality</w:t>
+              <w:t>7: Project Organisation</w:t>
             </w:r>
             <w:r>
               <w:rPr>
@@ -1090,7 +1094,7 @@
                 <w:noProof/>
                 <w:webHidden/>
               </w:rPr>
-              <w:instrText xml:space="preserve"> PAGEREF _Toc430253571 \h </w:instrText>
+              <w:instrText xml:space="preserve"> PAGEREF _Toc431376255 \h </w:instrText>
             </w:r>
             <w:r>
               <w:rPr>
@@ -1128,17 +1132,19 @@
               <w:tab w:val="right" w:leader="dot" w:pos="9062"/>
             </w:tabs>
             <w:rPr>
+              <w:rFonts w:eastAsiaTheme="minorEastAsia"/>
               <w:noProof/>
+              <w:lang w:eastAsia="nl-NL"/>
             </w:rPr>
           </w:pPr>
-          <w:hyperlink w:anchor="_Toc430253572" w:history="1">
+          <w:hyperlink w:anchor="_Toc431376256" w:history="1">
             <w:r>
               <w:rPr>
                 <w:rStyle w:val="Hyperlink"/>
                 <w:noProof/>
                 <w:lang w:val="en-US"/>
               </w:rPr>
-              <w:t>7: Project Organisation</w:t>
+              <w:t>8: information</w:t>
             </w:r>
             <w:r>
               <w:rPr>
@@ -1159,7 +1165,7 @@
                 <w:noProof/>
                 <w:webHidden/>
               </w:rPr>
-              <w:instrText xml:space="preserve"> PAGEREF _Toc430253572 \h </w:instrText>
+              <w:instrText xml:space="preserve"> PAGEREF _Toc431376256 \h </w:instrText>
             </w:r>
             <w:r>
               <w:rPr>
@@ -1179,7 +1185,7 @@
                 <w:noProof/>
                 <w:webHidden/>
               </w:rPr>
-              <w:t>4</w:t>
+              <w:t>5</w:t>
             </w:r>
             <w:r>
               <w:rPr>
@@ -1197,17 +1203,19 @@
               <w:tab w:val="right" w:leader="dot" w:pos="9062"/>
             </w:tabs>
             <w:rPr>
+              <w:rFonts w:eastAsiaTheme="minorEastAsia"/>
               <w:noProof/>
+              <w:lang w:eastAsia="nl-NL"/>
             </w:rPr>
           </w:pPr>
-          <w:hyperlink w:anchor="_Toc430253573" w:history="1">
+          <w:hyperlink w:anchor="_Toc431376257" w:history="1">
             <w:r>
               <w:rPr>
                 <w:rStyle w:val="Hyperlink"/>
                 <w:noProof/>
                 <w:lang w:val="en-US"/>
               </w:rPr>
-              <w:t>8: Costs and benefits</w:t>
+              <w:t>9: planning</w:t>
             </w:r>
             <w:r>
               <w:rPr>
@@ -1228,7 +1236,7 @@
                 <w:noProof/>
                 <w:webHidden/>
               </w:rPr>
-              <w:instrText xml:space="preserve"> PAGEREF _Toc430253573 \h </w:instrText>
+              <w:instrText xml:space="preserve"> PAGEREF _Toc431376257 \h </w:instrText>
             </w:r>
             <w:r>
               <w:rPr>
@@ -1248,7 +1256,149 @@
                 <w:noProof/>
                 <w:webHidden/>
               </w:rPr>
-              <w:t>4</w:t>
+              <w:t>5</w:t>
+            </w:r>
+            <w:r>
+              <w:rPr>
+                <w:noProof/>
+                <w:webHidden/>
+              </w:rPr>
+              <w:fldChar w:fldCharType="end"/>
+            </w:r>
+          </w:hyperlink>
+        </w:p>
+        <w:p>
+          <w:pPr>
+            <w:pStyle w:val="Inhopg1"/>
+            <w:tabs>
+              <w:tab w:val="right" w:leader="dot" w:pos="9062"/>
+            </w:tabs>
+            <w:rPr>
+              <w:rFonts w:eastAsiaTheme="minorEastAsia"/>
+              <w:noProof/>
+              <w:lang w:eastAsia="nl-NL"/>
+            </w:rPr>
+          </w:pPr>
+          <w:hyperlink w:anchor="_Toc431376258" w:history="1">
+            <w:r>
+              <w:rPr>
+                <w:rStyle w:val="Hyperlink"/>
+                <w:noProof/>
+                <w:lang w:val="en-US"/>
+              </w:rPr>
+              <w:t>10: Costs and benefits</w:t>
+            </w:r>
+            <w:r>
+              <w:rPr>
+                <w:noProof/>
+                <w:webHidden/>
+              </w:rPr>
+              <w:tab/>
+            </w:r>
+            <w:r>
+              <w:rPr>
+                <w:noProof/>
+                <w:webHidden/>
+              </w:rPr>
+              <w:fldChar w:fldCharType="begin"/>
+            </w:r>
+            <w:r>
+              <w:rPr>
+                <w:noProof/>
+                <w:webHidden/>
+              </w:rPr>
+              <w:instrText xml:space="preserve"> PAGEREF _Toc431376258 \h </w:instrText>
+            </w:r>
+            <w:r>
+              <w:rPr>
+                <w:noProof/>
+                <w:webHidden/>
+              </w:rPr>
+            </w:r>
+            <w:r>
+              <w:rPr>
+                <w:noProof/>
+                <w:webHidden/>
+              </w:rPr>
+              <w:fldChar w:fldCharType="separate"/>
+            </w:r>
+            <w:r>
+              <w:rPr>
+                <w:noProof/>
+                <w:webHidden/>
+              </w:rPr>
+              <w:t>5</w:t>
+            </w:r>
+            <w:r>
+              <w:rPr>
+                <w:noProof/>
+                <w:webHidden/>
+              </w:rPr>
+              <w:fldChar w:fldCharType="end"/>
+            </w:r>
+          </w:hyperlink>
+        </w:p>
+        <w:p>
+          <w:pPr>
+            <w:pStyle w:val="Inhopg1"/>
+            <w:tabs>
+              <w:tab w:val="right" w:leader="dot" w:pos="9062"/>
+            </w:tabs>
+            <w:rPr>
+              <w:rFonts w:eastAsiaTheme="minorEastAsia"/>
+              <w:noProof/>
+              <w:lang w:eastAsia="nl-NL"/>
+            </w:rPr>
+          </w:pPr>
+          <w:hyperlink w:anchor="_Toc431376259" w:history="1">
+            <w:r>
+              <w:rPr>
+                <w:rStyle w:val="Hyperlink"/>
+                <w:noProof/>
+                <w:lang w:val="en-US"/>
+              </w:rPr>
+              <w:t>11: Risks analyse</w:t>
+            </w:r>
+            <w:r>
+              <w:rPr>
+                <w:noProof/>
+                <w:webHidden/>
+              </w:rPr>
+              <w:tab/>
+            </w:r>
+            <w:r>
+              <w:rPr>
+                <w:noProof/>
+                <w:webHidden/>
+              </w:rPr>
+              <w:fldChar w:fldCharType="begin"/>
+            </w:r>
+            <w:r>
+              <w:rPr>
+                <w:noProof/>
+                <w:webHidden/>
+              </w:rPr>
+              <w:instrText xml:space="preserve"> PAGEREF _Toc431376259 \h </w:instrText>
+            </w:r>
+            <w:r>
+              <w:rPr>
+                <w:noProof/>
+                <w:webHidden/>
+              </w:rPr>
+            </w:r>
+            <w:r>
+              <w:rPr>
+                <w:noProof/>
+                <w:webHidden/>
+              </w:rPr>
+              <w:fldChar w:fldCharType="separate"/>
+            </w:r>
+            <w:r>
+              <w:rPr>
+                <w:noProof/>
+                <w:webHidden/>
+              </w:rPr>
+              <w:t>5</w:t>
             </w:r>
             <w:r>
               <w:rPr>
@@ -1296,7 +1446,7 @@
           <w:lang w:val="en-US"/>
         </w:rPr>
       </w:pPr>
-      <w:bookmarkStart w:id="0" w:name="_Toc430253566"/>
+      <w:bookmarkStart w:id="0" w:name="_Toc431376249"/>
       <w:r>
         <w:rPr>
           <w:lang w:val="en-US"/>
@@ -1334,7 +1484,19 @@
         <w:rPr>
           <w:lang w:val="en-US"/>
         </w:rPr>
-        <w:t xml:space="preserve"> #1 is a small group of developers that’s</w:t>
+        <w:t xml:space="preserve"> #</w:t>
+      </w:r>
+      <w:r>
+        <w:rPr>
+          <w:lang w:val="en-US"/>
+        </w:rPr>
+        <w:t>1 is a small group of program developers</w:t>
+      </w:r>
+      <w:r>
+        <w:rPr>
+          <w:lang w:val="en-US"/>
+        </w:rPr>
+        <w:t xml:space="preserve"> that’s</w:t>
       </w:r>
       <w:r>
         <w:rPr>
@@ -1348,13 +1510,12 @@
         </w:rPr>
         <w:t>the tasks we need to do. The team remains this small, to keep its production effective.</w:t>
       </w:r>
-    </w:p>
-    <w:p>
-      <w:pPr>
-        <w:rPr>
-          <w:lang w:val="en-US"/>
-        </w:rPr>
-      </w:pPr>
+      <w:r>
+        <w:rPr>
+          <w:lang w:val="en-US"/>
+        </w:rPr>
+        <w:t xml:space="preserve"> The Team will be working for </w:t>
+      </w:r>
       <w:proofErr w:type="spellStart"/>
       <w:r>
         <w:rPr>
@@ -1367,7 +1528,46 @@
         <w:rPr>
           <w:lang w:val="en-US"/>
         </w:rPr>
-        <w:t>-IT has irregularities within their corporation considering internal communications.  As of now most of their communication is done through phone or email. This causes the data to be manipulated by human error. In order to rectify this issue Team GOTO is asked to develop an application to improve internal communications.</w:t>
+        <w:t>-IT.</w:t>
+      </w:r>
+    </w:p>
+    <w:p>
+      <w:pPr>
+        <w:rPr>
+          <w:lang w:val="en-US"/>
+        </w:rPr>
+      </w:pPr>
+      <w:r>
+        <w:rPr>
+          <w:lang w:val="en-US"/>
+        </w:rPr>
+        <w:t xml:space="preserve">Mr. Van Bergen, Leader of </w:t>
+      </w:r>
+      <w:proofErr w:type="spellStart"/>
+      <w:r>
+        <w:rPr>
+          <w:lang w:val="en-US"/>
+        </w:rPr>
+        <w:t>Barroc</w:t>
+      </w:r>
+      <w:proofErr w:type="spellEnd"/>
+      <w:r>
+        <w:rPr>
+          <w:lang w:val="en-US"/>
+        </w:rPr>
+        <w:t>-IT</w:t>
+      </w:r>
+      <w:r>
+        <w:rPr>
+          <w:lang w:val="en-US"/>
+        </w:rPr>
+        <w:t>,</w:t>
+      </w:r>
+      <w:r>
+        <w:rPr>
+          <w:lang w:val="en-US"/>
+        </w:rPr>
+        <w:t xml:space="preserve"> has irregularities within their corporation considering internal communications.  As of now most of their communication is done through phone or email. This causes the data to be manipulated by human error. In order to rectify this issue Team GOTO is asked to develop an application to improve internal communications.</w:t>
       </w:r>
     </w:p>
     <w:p>
@@ -1377,7 +1577,7 @@
           <w:lang w:val="en-US"/>
         </w:rPr>
       </w:pPr>
-      <w:bookmarkStart w:id="1" w:name="_Toc430253567"/>
+      <w:bookmarkStart w:id="1" w:name="_Toc431376250"/>
       <w:r>
         <w:rPr>
           <w:lang w:val="en-US"/>
@@ -1442,7 +1642,43 @@
         <w:rPr>
           <w:lang w:val="en-US" w:eastAsia="ja-JP"/>
         </w:rPr>
-        <w:t xml:space="preserve"> this way all the data is shared easily, and will result in a faster work. And will save time and money in order to keep their customers happy. The goal is to develop the application in approximately 2 months. </w:t>
+        <w:t xml:space="preserve"> this way all the data is shared easily, and will result in a faster work. And will save time and money in order to keep their customers h</w:t>
+      </w:r>
+      <w:r>
+        <w:rPr>
+          <w:lang w:val="en-US" w:eastAsia="ja-JP"/>
+        </w:rPr>
+        <w:t>appy. The goal is to develop an</w:t>
+      </w:r>
+      <w:r>
+        <w:rPr>
+          <w:lang w:val="en-US" w:eastAsia="ja-JP"/>
+        </w:rPr>
+        <w:t xml:space="preserve"> application</w:t>
+      </w:r>
+      <w:r>
+        <w:rPr>
+          <w:lang w:val="en-US" w:eastAsia="ja-JP"/>
+        </w:rPr>
+        <w:t xml:space="preserve"> that allows them to improve their communication and sharing</w:t>
+      </w:r>
+      <w:r>
+        <w:rPr>
+          <w:lang w:val="en-US" w:eastAsia="ja-JP"/>
+        </w:rPr>
+        <w:t xml:space="preserve"> in approximately 2 months. </w:t>
+      </w:r>
+      <w:r>
+        <w:rPr>
+          <w:lang w:val="en-US" w:eastAsia="ja-JP"/>
+        </w:rPr>
+        <w:t>Which seem to be a reasonable amount of time.</w:t>
+      </w:r>
+      <w:r>
+        <w:rPr>
+          <w:lang w:val="en-US" w:eastAsia="ja-JP"/>
+        </w:rPr>
+        <w:br/>
       </w:r>
     </w:p>
     <w:p>
@@ -1452,7 +1688,7 @@
           <w:lang w:val="en-US"/>
         </w:rPr>
       </w:pPr>
-      <w:bookmarkStart w:id="2" w:name="_Toc430253568"/>
+      <w:bookmarkStart w:id="2" w:name="_Toc431376251"/>
       <w:r>
         <w:rPr>
           <w:lang w:val="en-US"/>
@@ -1644,17 +1880,15 @@
           <w:ilvl w:val="0"/>
           <w:numId w:val="5"/>
         </w:numPr>
-      </w:pPr>
-      <w:r>
-        <w:t xml:space="preserve">Make a </w:t>
-      </w:r>
-      <w:proofErr w:type="spellStart"/>
-      <w:r>
-        <w:t>functional</w:t>
-      </w:r>
-      <w:proofErr w:type="spellEnd"/>
-      <w:r>
-        <w:t xml:space="preserve"> design:</w:t>
+        <w:rPr>
+          <w:lang w:val="en-US"/>
+        </w:rPr>
+      </w:pPr>
+      <w:r>
+        <w:rPr>
+          <w:lang w:val="en-US"/>
+        </w:rPr>
+        <w:t>Make a functional design:</w:t>
       </w:r>
     </w:p>
     <w:p>
@@ -1700,33 +1934,15 @@
           <w:ilvl w:val="0"/>
           <w:numId w:val="8"/>
         </w:numPr>
-      </w:pPr>
-      <w:proofErr w:type="spellStart"/>
-      <w:r>
-        <w:t>Create</w:t>
-      </w:r>
-      <w:proofErr w:type="spellEnd"/>
-      <w:r>
-        <w:t xml:space="preserve"> </w:t>
-      </w:r>
-      <w:proofErr w:type="spellStart"/>
-      <w:r>
-        <w:t>an</w:t>
-      </w:r>
-      <w:proofErr w:type="spellEnd"/>
-      <w:r>
-        <w:t xml:space="preserve"> </w:t>
-      </w:r>
-      <w:proofErr w:type="spellStart"/>
-      <w:r>
-        <w:t>activity</w:t>
-      </w:r>
-      <w:proofErr w:type="spellEnd"/>
-      <w:r>
-        <w:t xml:space="preserve"> diagram</w:t>
-      </w:r>
-      <w:r>
-        <w:t>.</w:t>
+        <w:rPr>
+          <w:lang w:val="en-US"/>
+        </w:rPr>
+      </w:pPr>
+      <w:r>
+        <w:rPr>
+          <w:lang w:val="en-US"/>
+        </w:rPr>
+        <w:t>Create an activity diagram.</w:t>
       </w:r>
     </w:p>
     <w:p>
@@ -1746,25 +1962,15 @@
           <w:ilvl w:val="0"/>
           <w:numId w:val="5"/>
         </w:numPr>
-      </w:pPr>
-      <w:r>
-        <w:t xml:space="preserve">Making </w:t>
-      </w:r>
-      <w:proofErr w:type="spellStart"/>
-      <w:r>
-        <w:t>the</w:t>
-      </w:r>
-      <w:proofErr w:type="spellEnd"/>
-      <w:r>
-        <w:t xml:space="preserve"> </w:t>
-      </w:r>
-      <w:proofErr w:type="spellStart"/>
-      <w:r>
-        <w:t>application</w:t>
-      </w:r>
-      <w:proofErr w:type="spellEnd"/>
-      <w:r>
-        <w:t>:</w:t>
+        <w:rPr>
+          <w:lang w:val="en-US"/>
+        </w:rPr>
+      </w:pPr>
+      <w:r>
+        <w:rPr>
+          <w:lang w:val="en-US"/>
+        </w:rPr>
+        <w:t>Making the application:</w:t>
       </w:r>
     </w:p>
     <w:p>
@@ -1774,20 +1980,15 @@
           <w:ilvl w:val="0"/>
           <w:numId w:val="9"/>
         </w:numPr>
-      </w:pPr>
-      <w:r>
-        <w:t xml:space="preserve">Design </w:t>
-      </w:r>
-      <w:proofErr w:type="spellStart"/>
-      <w:r>
-        <w:t>an</w:t>
-      </w:r>
-      <w:proofErr w:type="spellEnd"/>
-      <w:r>
-        <w:t xml:space="preserve"> user interface</w:t>
-      </w:r>
-      <w:r>
-        <w:t>.</w:t>
+        <w:rPr>
+          <w:lang w:val="en-US"/>
+        </w:rPr>
+      </w:pPr>
+      <w:r>
+        <w:rPr>
+          <w:lang w:val="en-US"/>
+        </w:rPr>
+        <w:t>Design an user interface.</w:t>
       </w:r>
     </w:p>
     <w:p>
@@ -1797,14 +1998,15 @@
           <w:ilvl w:val="0"/>
           <w:numId w:val="9"/>
         </w:numPr>
-      </w:pPr>
-      <w:proofErr w:type="spellStart"/>
-      <w:r>
-        <w:t>Create</w:t>
-      </w:r>
-      <w:proofErr w:type="spellEnd"/>
-      <w:r>
-        <w:t xml:space="preserve"> a database.</w:t>
+        <w:rPr>
+          <w:lang w:val="en-US"/>
+        </w:rPr>
+      </w:pPr>
+      <w:r>
+        <w:rPr>
+          <w:lang w:val="en-US"/>
+        </w:rPr>
+        <w:t>Create a database.</w:t>
       </w:r>
     </w:p>
     <w:p>
@@ -1814,17 +2016,15 @@
           <w:ilvl w:val="0"/>
           <w:numId w:val="9"/>
         </w:numPr>
-      </w:pPr>
-      <w:r>
-        <w:t xml:space="preserve">Program full </w:t>
-      </w:r>
-      <w:proofErr w:type="spellStart"/>
-      <w:r>
-        <w:t>application</w:t>
-      </w:r>
-      <w:proofErr w:type="spellEnd"/>
-      <w:r>
-        <w:t>.</w:t>
+        <w:rPr>
+          <w:lang w:val="en-US"/>
+        </w:rPr>
+      </w:pPr>
+      <w:r>
+        <w:rPr>
+          <w:lang w:val="en-US"/>
+        </w:rPr>
+        <w:t>Program full application.</w:t>
       </w:r>
     </w:p>
     <w:p>
@@ -1834,14 +2034,15 @@
           <w:ilvl w:val="0"/>
           <w:numId w:val="9"/>
         </w:numPr>
-      </w:pPr>
-      <w:proofErr w:type="spellStart"/>
-      <w:r>
-        <w:t>Acceptation</w:t>
-      </w:r>
-      <w:proofErr w:type="spellEnd"/>
-      <w:r>
-        <w:t xml:space="preserve"> test.</w:t>
+        <w:rPr>
+          <w:lang w:val="en-US"/>
+        </w:rPr>
+      </w:pPr>
+      <w:r>
+        <w:rPr>
+          <w:lang w:val="en-US"/>
+        </w:rPr>
+        <w:t>Acceptation test.</w:t>
       </w:r>
     </w:p>
     <w:p>
@@ -1851,7 +2052,7 @@
           <w:lang w:val="en-US"/>
         </w:rPr>
       </w:pPr>
-      <w:bookmarkStart w:id="3" w:name="_Toc430253569"/>
+      <w:bookmarkStart w:id="3" w:name="_Toc431376252"/>
       <w:r>
         <w:rPr>
           <w:lang w:val="en-US"/>
@@ -1911,6 +2112,12 @@
         <w:rPr>
           <w:lang w:val="en-US"/>
         </w:rPr>
+        <w:t xml:space="preserve"> So we expect that the Project will be finished in 23th</w:t>
+      </w:r>
+      <w:r>
+        <w:rPr>
+          <w:lang w:val="en-US"/>
+        </w:rPr>
         <w:br/>
       </w:r>
       <w:r>
@@ -1925,6 +2132,12 @@
         </w:rPr>
         <w:t xml:space="preserve"> The product is finished if it’s possible to locally change data with our application</w:t>
       </w:r>
+      <w:r>
+        <w:rPr>
+          <w:lang w:val="en-US"/>
+        </w:rPr>
+        <w:t>.</w:t>
+      </w:r>
     </w:p>
     <w:p>
       <w:pPr>
@@ -1933,7 +2146,7 @@
           <w:lang w:val="en-US"/>
         </w:rPr>
       </w:pPr>
-      <w:bookmarkStart w:id="4" w:name="_Toc430253570"/>
+      <w:bookmarkStart w:id="4" w:name="_Toc431376253"/>
       <w:r>
         <w:rPr>
           <w:lang w:val="en-US"/>
@@ -1991,55 +2204,728 @@
         </w:rPr>
         <w:t xml:space="preserve"> after the final product has been made. </w:t>
       </w:r>
-      <w:bookmarkStart w:id="5" w:name="_GoBack"/>
+    </w:p>
+    <w:p>
+      <w:pPr>
+        <w:pStyle w:val="Kop1"/>
+        <w:rPr>
+          <w:lang w:val="en-US"/>
+        </w:rPr>
+      </w:pPr>
+      <w:bookmarkStart w:id="5" w:name="_Toc431376254"/>
+      <w:r>
+        <w:rPr>
+          <w:lang w:val="en-US"/>
+        </w:rPr>
+        <w:t xml:space="preserve">6: </w:t>
+      </w:r>
+      <w:r>
+        <w:rPr>
+          <w:lang w:val="en-US"/>
+        </w:rPr>
+        <w:t>Quality</w:t>
+      </w:r>
       <w:bookmarkEnd w:id="5"/>
     </w:p>
     <w:p>
       <w:pPr>
+        <w:rPr>
+          <w:lang w:val="en-US"/>
+        </w:rPr>
+      </w:pPr>
+      <w:r>
+        <w:rPr>
+          <w:lang w:val="en-US"/>
+        </w:rPr>
+        <w:br/>
+        <w:t xml:space="preserve">We’ll going to give good qualities when reaching a milestone, and if things are not going well, </w:t>
+      </w:r>
+      <w:r>
+        <w:rPr>
+          <w:lang w:val="en-US"/>
+        </w:rPr>
+        <w:br/>
+      </w:r>
+      <w:r>
+        <w:rPr>
+          <w:lang w:val="en-US"/>
+        </w:rPr>
+        <w:t>then we’ll discuss in the next congress what went wrong, so we can work on that next time.</w:t>
+      </w:r>
+      <w:r>
+        <w:rPr>
+          <w:lang w:val="en-US"/>
+        </w:rPr>
+        <w:t xml:space="preserve"> </w:t>
+      </w:r>
+      <w:r>
+        <w:rPr>
+          <w:lang w:val="en-US"/>
+        </w:rPr>
+        <w:t xml:space="preserve">We’ll make an interview with  </w:t>
+      </w:r>
+      <w:proofErr w:type="spellStart"/>
+      <w:r>
+        <w:rPr>
+          <w:lang w:val="en-US"/>
+        </w:rPr>
+        <w:t>mr.</w:t>
+      </w:r>
+      <w:proofErr w:type="spellEnd"/>
+      <w:r>
+        <w:rPr>
+          <w:lang w:val="en-US"/>
+        </w:rPr>
+        <w:t xml:space="preserve"> </w:t>
+      </w:r>
+      <w:proofErr w:type="spellStart"/>
+      <w:r>
+        <w:rPr>
+          <w:lang w:val="en-US"/>
+        </w:rPr>
+        <w:t>v.d</w:t>
+      </w:r>
+      <w:proofErr w:type="spellEnd"/>
+      <w:r>
+        <w:rPr>
+          <w:lang w:val="en-US"/>
+        </w:rPr>
+        <w:t xml:space="preserve">. Bergen if we’ve any questions about the project. </w:t>
+      </w:r>
+      <w:r>
+        <w:rPr>
+          <w:lang w:val="en-US"/>
+        </w:rPr>
+        <w:br/>
+        <w:t xml:space="preserve">We’ll be using </w:t>
+      </w:r>
+      <w:r>
+        <w:rPr>
+          <w:lang w:val="en-US"/>
+        </w:rPr>
+        <w:t>MS project</w:t>
+      </w:r>
+      <w:r>
+        <w:rPr>
+          <w:lang w:val="en-US"/>
+        </w:rPr>
+        <w:t xml:space="preserve"> in order to check if we’ve done the tasks we’ve written down. </w:t>
+      </w:r>
+      <w:r>
+        <w:rPr>
+          <w:lang w:val="en-US"/>
+        </w:rPr>
+        <w:t>All the quality controls are also written down on MS Project.</w:t>
+      </w:r>
+      <w:r>
+        <w:rPr>
+          <w:lang w:val="en-US"/>
+        </w:rPr>
+        <w:br/>
+      </w:r>
+      <w:r>
+        <w:rPr>
+          <w:lang w:val="en-US"/>
+        </w:rPr>
+        <w:t xml:space="preserve">There was once a period where we </w:t>
+      </w:r>
+      <w:r>
+        <w:rPr>
+          <w:lang w:val="en-US"/>
+        </w:rPr>
+        <w:t>haven’t</w:t>
+      </w:r>
+      <w:r>
+        <w:rPr>
+          <w:lang w:val="en-US"/>
+        </w:rPr>
+        <w:t xml:space="preserve"> checked our products, which leaded to bad results, but from that moment we’ve learned that it’s better to check with the group together our products. </w:t>
+      </w:r>
+      <w:r>
+        <w:rPr>
+          <w:lang w:val="en-US"/>
+        </w:rPr>
+        <w:br/>
+      </w:r>
+      <w:r>
+        <w:rPr>
+          <w:lang w:val="en-US"/>
+        </w:rPr>
+        <w:t>We’ll also</w:t>
+      </w:r>
+      <w:r>
+        <w:rPr>
+          <w:lang w:val="en-US"/>
+        </w:rPr>
+        <w:t xml:space="preserve"> check and</w:t>
+      </w:r>
+      <w:r>
+        <w:rPr>
+          <w:lang w:val="en-US"/>
+        </w:rPr>
+        <w:t xml:space="preserve"> test and check out</w:t>
+      </w:r>
+      <w:r>
+        <w:rPr>
+          <w:lang w:val="en-US"/>
+        </w:rPr>
+        <w:t xml:space="preserve"> our</w:t>
+      </w:r>
+      <w:r>
+        <w:rPr>
+          <w:lang w:val="en-US"/>
+        </w:rPr>
+        <w:t xml:space="preserve"> products to see if they’re without typo’s or bug free.</w:t>
+      </w:r>
+    </w:p>
+    <w:p>
+      <w:pPr>
         <w:pStyle w:val="Kop1"/>
         <w:rPr>
           <w:lang w:val="en-US"/>
         </w:rPr>
       </w:pPr>
-      <w:bookmarkStart w:id="6" w:name="_Toc430253571"/>
-      <w:r>
-        <w:rPr>
-          <w:lang w:val="en-US"/>
-        </w:rPr>
-        <w:t xml:space="preserve">6: </w:t>
-      </w:r>
-      <w:r>
-        <w:rPr>
-          <w:lang w:val="en-US"/>
-        </w:rPr>
-        <w:t>Quality</w:t>
+      <w:bookmarkStart w:id="6" w:name="_Toc431376255"/>
+      <w:r>
+        <w:rPr>
+          <w:lang w:val="en-US"/>
+        </w:rPr>
+        <w:t xml:space="preserve">7: </w:t>
+      </w:r>
+      <w:r>
+        <w:rPr>
+          <w:lang w:val="en-US"/>
+        </w:rPr>
+        <w:t xml:space="preserve">Project </w:t>
       </w:r>
       <w:bookmarkEnd w:id="6"/>
-    </w:p>
-    <w:p>
-      <w:pPr>
-        <w:rPr>
-          <w:lang w:val="en-US"/>
-        </w:rPr>
-      </w:pPr>
-      <w:r>
-        <w:rPr>
-          <w:lang w:val="en-US"/>
-        </w:rPr>
-        <w:br/>
-        <w:t>We’ll going to give good qualities when reaching a milestone, and if things are not going well, then we’ll discuss in the next congress what went wrong, so we can work on that next time.</w:t>
-      </w:r>
-      <w:r>
-        <w:rPr>
-          <w:lang w:val="en-US"/>
-        </w:rPr>
-        <w:br/>
-      </w:r>
-      <w:r>
-        <w:rPr>
-          <w:lang w:val="en-US"/>
-        </w:rPr>
-        <w:t>We’ll also test and check out products to see if they’re without typo’s or bug free.</w:t>
+      <w:r>
+        <w:rPr>
+          <w:lang w:val="en-US"/>
+        </w:rPr>
+        <w:t>Organization</w:t>
+      </w:r>
+      <w:r>
+        <w:rPr>
+          <w:lang w:val="en-US"/>
+        </w:rPr>
+        <w:tab/>
+      </w:r>
+    </w:p>
+    <w:p>
+      <w:pPr>
+        <w:pStyle w:val="Geenafstand"/>
+        <w:rPr>
+          <w:lang w:val="en-US"/>
+        </w:rPr>
+      </w:pPr>
+    </w:p>
+    <w:p>
+      <w:pPr>
+        <w:rPr>
+          <w:lang w:val="en-US"/>
+        </w:rPr>
+      </w:pPr>
+      <w:r>
+        <w:rPr>
+          <w:lang w:val="en-US"/>
+        </w:rPr>
+        <w:t xml:space="preserve"> Every Monday, </w:t>
+      </w:r>
+      <w:r>
+        <w:rPr>
+          <w:lang w:val="en-US"/>
+        </w:rPr>
+        <w:t xml:space="preserve">when all team members are available, </w:t>
+      </w:r>
+      <w:r>
+        <w:rPr>
+          <w:lang w:val="en-US"/>
+        </w:rPr>
+        <w:t>We’ll have a meeting to talk about the past week, what was</w:t>
+      </w:r>
+      <w:r>
+        <w:rPr>
+          <w:lang w:val="en-US"/>
+        </w:rPr>
+        <w:t xml:space="preserve"> </w:t>
+      </w:r>
+      <w:r>
+        <w:rPr>
+          <w:lang w:val="en-US"/>
+        </w:rPr>
+        <w:t xml:space="preserve"> going good, and what could have be done better.</w:t>
+      </w:r>
+      <w:r>
+        <w:rPr>
+          <w:lang w:val="en-US"/>
+        </w:rPr>
+        <w:br/>
+      </w:r>
+      <w:r>
+        <w:rPr>
+          <w:lang w:val="en-US"/>
+        </w:rPr>
+        <w:br/>
+        <w:t>Mainly we’re all available during our project lessons on education. So we can work and communicate together much easier.</w:t>
+      </w:r>
+      <w:r>
+        <w:rPr>
+          <w:lang w:val="en-US"/>
+        </w:rPr>
+        <w:br/>
+      </w:r>
+      <w:r>
+        <w:rPr>
+          <w:lang w:val="en-US"/>
+        </w:rPr>
+        <w:br/>
+        <w:t>Every team member should be available on the weekdays, if they can’t because of illness or other assignments, then they’ll contact the other members so they know about it.</w:t>
+      </w:r>
+      <w:r>
+        <w:rPr>
+          <w:lang w:val="en-US"/>
+        </w:rPr>
+        <w:br/>
+      </w:r>
+      <w:r>
+        <w:rPr>
+          <w:lang w:val="en-US"/>
+        </w:rPr>
+        <w:br/>
+      </w:r>
+      <w:r>
+        <w:rPr>
+          <w:b/>
+          <w:lang w:val="en-US"/>
+        </w:rPr>
+        <w:br/>
+      </w:r>
+      <w:r>
+        <w:rPr>
+          <w:b/>
+          <w:lang w:val="en-US"/>
+        </w:rPr>
+        <w:br/>
+      </w:r>
+      <w:r>
+        <w:rPr>
+          <w:b/>
+          <w:lang w:val="en-US"/>
+        </w:rPr>
+        <w:br/>
+      </w:r>
+      <w:r>
+        <w:rPr>
+          <w:b/>
+          <w:lang w:val="en-US"/>
+        </w:rPr>
+        <w:br/>
+      </w:r>
+      <w:r>
+        <w:rPr>
+          <w:b/>
+          <w:lang w:val="en-US"/>
+        </w:rPr>
+        <w:br/>
+      </w:r>
+      <w:r>
+        <w:rPr>
+          <w:b/>
+          <w:lang w:val="en-US"/>
+        </w:rPr>
+        <w:br/>
+      </w:r>
+      <w:r>
+        <w:rPr>
+          <w:b/>
+          <w:lang w:val="en-US"/>
+        </w:rPr>
+        <w:lastRenderedPageBreak/>
+        <w:br/>
+      </w:r>
+      <w:r>
+        <w:rPr>
+          <w:b/>
+          <w:lang w:val="en-US"/>
+        </w:rPr>
+        <w:br/>
+      </w:r>
+      <w:r>
+        <w:rPr>
+          <w:b/>
+          <w:lang w:val="en-US"/>
+        </w:rPr>
+        <w:br/>
+      </w:r>
+      <w:r>
+        <w:rPr>
+          <w:rStyle w:val="Kop2Char"/>
+          <w:lang w:val="en-US"/>
+        </w:rPr>
+        <w:t>Contact details:</w:t>
+      </w:r>
+      <w:r>
+        <w:rPr>
+          <w:lang w:val="en-US"/>
+        </w:rPr>
+        <w:br/>
+      </w:r>
+      <w:r>
+        <w:rPr>
+          <w:lang w:val="en-US"/>
+        </w:rPr>
+        <w:br/>
+      </w:r>
+      <w:r>
+        <w:rPr>
+          <w:b/>
+          <w:lang w:val="en-US"/>
+        </w:rPr>
+        <w:t xml:space="preserve">Steven </w:t>
+      </w:r>
+      <w:proofErr w:type="spellStart"/>
+      <w:r>
+        <w:rPr>
+          <w:b/>
+          <w:lang w:val="en-US"/>
+        </w:rPr>
+        <w:t>logghe</w:t>
+      </w:r>
+      <w:proofErr w:type="spellEnd"/>
+      <w:r>
+        <w:rPr>
+          <w:b/>
+          <w:lang w:val="en-US"/>
+        </w:rPr>
+        <w:t>:</w:t>
+      </w:r>
+      <w:r>
+        <w:rPr>
+          <w:b/>
+          <w:lang w:val="en-US"/>
+        </w:rPr>
+        <w:t xml:space="preserve"> </w:t>
+      </w:r>
+      <w:r>
+        <w:rPr>
+          <w:lang w:val="en-US"/>
+        </w:rPr>
+        <w:br/>
+        <w:t>Private Mail</w:t>
+      </w:r>
+      <w:r>
+        <w:rPr>
+          <w:lang w:val="en-US"/>
+        </w:rPr>
+        <w:t xml:space="preserve">: </w:t>
+      </w:r>
+      <w:hyperlink r:id="rId9" w:history="1">
+        <w:r>
+          <w:rPr>
+            <w:rStyle w:val="Hyperlink"/>
+            <w:lang w:val="en-US"/>
+          </w:rPr>
+          <w:t>steven.logghe@hotmail.com</w:t>
+        </w:r>
+      </w:hyperlink>
+      <w:r>
+        <w:rPr>
+          <w:lang w:val="en-US"/>
+        </w:rPr>
+        <w:t xml:space="preserve"> </w:t>
+      </w:r>
+      <w:r>
+        <w:rPr>
+          <w:lang w:val="en-US"/>
+        </w:rPr>
+        <w:br/>
+        <w:t>Ema</w:t>
+      </w:r>
+      <w:r>
+        <w:rPr>
+          <w:lang w:val="en-US"/>
+        </w:rPr>
+        <w:t>il school: d194199@edu.rocwb.nl</w:t>
+      </w:r>
+      <w:r>
+        <w:rPr>
+          <w:lang w:val="en-US"/>
+        </w:rPr>
+        <w:br/>
+      </w:r>
+      <w:r>
+        <w:rPr>
+          <w:lang w:val="en-US"/>
+        </w:rPr>
+        <w:t>mobile</w:t>
+      </w:r>
+      <w:r>
+        <w:rPr>
+          <w:lang w:val="en-US"/>
+        </w:rPr>
+        <w:t>: 06-28647586</w:t>
+      </w:r>
+      <w:r>
+        <w:rPr>
+          <w:lang w:val="en-US"/>
+        </w:rPr>
+        <w:br/>
+      </w:r>
+      <w:r>
+        <w:rPr>
+          <w:lang w:val="en-US"/>
+        </w:rPr>
+        <w:br/>
+      </w:r>
+      <w:r>
+        <w:rPr>
+          <w:b/>
+          <w:lang w:val="en-US"/>
+        </w:rPr>
+        <w:t xml:space="preserve">Tom </w:t>
+      </w:r>
+      <w:proofErr w:type="spellStart"/>
+      <w:r>
+        <w:rPr>
+          <w:b/>
+          <w:lang w:val="en-US"/>
+        </w:rPr>
+        <w:t>smits</w:t>
+      </w:r>
+      <w:proofErr w:type="spellEnd"/>
+      <w:r>
+        <w:rPr>
+          <w:b/>
+          <w:lang w:val="en-US"/>
+        </w:rPr>
+        <w:t>:</w:t>
+      </w:r>
+      <w:r>
+        <w:rPr>
+          <w:lang w:val="en-US"/>
+        </w:rPr>
+        <w:br/>
+        <w:t>Email private</w:t>
+      </w:r>
+      <w:r>
+        <w:rPr>
+          <w:lang w:val="en-US"/>
+        </w:rPr>
+        <w:t xml:space="preserve">: </w:t>
+      </w:r>
+      <w:hyperlink r:id="rId10" w:history="1">
+        <w:r>
+          <w:rPr>
+            <w:rStyle w:val="Hyperlink"/>
+            <w:lang w:val="en-US"/>
+          </w:rPr>
+          <w:t>tmsmits@gmail.com</w:t>
+        </w:r>
+      </w:hyperlink>
+      <w:r>
+        <w:rPr>
+          <w:lang w:val="en-US"/>
+        </w:rPr>
+        <w:t xml:space="preserve"> </w:t>
+      </w:r>
+      <w:r>
+        <w:rPr>
+          <w:lang w:val="en-US"/>
+        </w:rPr>
+        <w:br/>
+        <w:t>Ema</w:t>
+      </w:r>
+      <w:r>
+        <w:rPr>
+          <w:lang w:val="en-US"/>
+        </w:rPr>
+        <w:t>il school: D167647@edu.rocwb.nl</w:t>
+      </w:r>
+      <w:r>
+        <w:rPr>
+          <w:lang w:val="en-US"/>
+        </w:rPr>
+        <w:br/>
+      </w:r>
+      <w:r>
+        <w:rPr>
+          <w:lang w:val="en-US"/>
+        </w:rPr>
+        <w:t>mobile</w:t>
+      </w:r>
+      <w:r>
+        <w:rPr>
+          <w:lang w:val="en-US"/>
+        </w:rPr>
+        <w:t>: +31 6 21 99 37 93</w:t>
+      </w:r>
+      <w:r>
+        <w:rPr>
+          <w:lang w:val="en-US"/>
+        </w:rPr>
+        <w:br/>
+      </w:r>
+      <w:r>
+        <w:rPr>
+          <w:lang w:val="en-US"/>
+        </w:rPr>
+        <w:br/>
+      </w:r>
+      <w:r>
+        <w:rPr>
+          <w:b/>
+          <w:lang w:val="en-US"/>
+        </w:rPr>
+        <w:t xml:space="preserve">Santino </w:t>
+      </w:r>
+      <w:proofErr w:type="spellStart"/>
+      <w:r>
+        <w:rPr>
+          <w:b/>
+          <w:lang w:val="en-US"/>
+        </w:rPr>
+        <w:t>bonora</w:t>
+      </w:r>
+      <w:proofErr w:type="spellEnd"/>
+      <w:r>
+        <w:rPr>
+          <w:b/>
+          <w:lang w:val="en-US"/>
+        </w:rPr>
+        <w:t>:</w:t>
+      </w:r>
+      <w:r>
+        <w:rPr>
+          <w:b/>
+          <w:lang w:val="en-US"/>
+        </w:rPr>
+        <w:br/>
+      </w:r>
+      <w:r>
+        <w:rPr>
+          <w:lang w:val="en-US"/>
+        </w:rPr>
+        <w:t>Email private</w:t>
+      </w:r>
+      <w:r>
+        <w:rPr>
+          <w:lang w:val="en-US"/>
+        </w:rPr>
+        <w:t xml:space="preserve">: </w:t>
+      </w:r>
+      <w:hyperlink r:id="rId11" w:history="1">
+        <w:r>
+          <w:rPr>
+            <w:rStyle w:val="Hyperlink"/>
+            <w:lang w:val="en-US"/>
+          </w:rPr>
+          <w:t>Santino_bonora@hotmail.com</w:t>
+        </w:r>
+      </w:hyperlink>
+      <w:r>
+        <w:rPr>
+          <w:lang w:val="en-US"/>
+        </w:rPr>
+        <w:tab/>
+      </w:r>
+      <w:r>
+        <w:rPr>
+          <w:lang w:val="en-US"/>
+        </w:rPr>
+        <w:br/>
+        <w:t>Ema</w:t>
+      </w:r>
+      <w:r>
+        <w:rPr>
+          <w:lang w:val="en-US"/>
+        </w:rPr>
+        <w:t>il school: SB92575@edu.rocwb.nl</w:t>
+      </w:r>
+      <w:r>
+        <w:rPr>
+          <w:lang w:val="en-US"/>
+        </w:rPr>
+        <w:br/>
+      </w:r>
+      <w:r>
+        <w:rPr>
+          <w:lang w:val="en-US"/>
+        </w:rPr>
+        <w:t>mobile</w:t>
+      </w:r>
+      <w:r>
+        <w:rPr>
+          <w:lang w:val="en-US"/>
+        </w:rPr>
+        <w:t>: 06 – 57 56 71 71</w:t>
+      </w:r>
+      <w:r>
+        <w:rPr>
+          <w:lang w:val="en-US"/>
+        </w:rPr>
+        <w:br/>
+      </w:r>
+    </w:p>
+    <w:p>
+      <w:pPr>
+        <w:pStyle w:val="Kop2"/>
+        <w:rPr>
+          <w:lang w:val="en-US"/>
+        </w:rPr>
+      </w:pPr>
+      <w:bookmarkStart w:id="7" w:name="_Toc431376256"/>
+      <w:r>
+        <w:rPr>
+          <w:lang w:val="en-US"/>
+        </w:rPr>
+        <w:t>information</w:t>
+      </w:r>
+      <w:bookmarkEnd w:id="7"/>
+    </w:p>
+    <w:p>
+      <w:pPr>
+        <w:rPr>
+          <w:lang w:val="en-US"/>
+        </w:rPr>
+      </w:pPr>
+      <w:r>
+        <w:rPr>
+          <w:lang w:val="en-US"/>
+        </w:rPr>
+        <w:br/>
+      </w:r>
+      <w:r>
+        <w:rPr>
+          <w:lang w:val="en-US"/>
+        </w:rPr>
+        <w:t xml:space="preserve">We’ll make an interview with the customer to get all the information needed for the project. We use Skype and </w:t>
+      </w:r>
+      <w:proofErr w:type="spellStart"/>
+      <w:r>
+        <w:rPr>
+          <w:lang w:val="en-US"/>
+        </w:rPr>
+        <w:t>WatchApp</w:t>
+      </w:r>
+      <w:proofErr w:type="spellEnd"/>
+      <w:r>
+        <w:rPr>
+          <w:lang w:val="en-US"/>
+        </w:rPr>
+        <w:t xml:space="preserve"> to communicate with each other when we’re at home. Every Monday, we’ll have a meeting with each other and discuss about the previous week, We’ll also </w:t>
+      </w:r>
+      <w:r>
+        <w:rPr>
+          <w:lang w:val="en-US"/>
+        </w:rPr>
+        <w:t>write down the hours we’ve worked, and what we’ve done.</w:t>
+      </w:r>
+      <w:r>
+        <w:rPr>
+          <w:lang w:val="en-US"/>
+        </w:rPr>
+        <w:br/>
       </w:r>
     </w:p>
     <w:p>
@@ -2049,246 +2935,366 @@
           <w:lang w:val="en-US"/>
         </w:rPr>
       </w:pPr>
-      <w:bookmarkStart w:id="7" w:name="_Toc430253572"/>
-      <w:r>
-        <w:rPr>
-          <w:lang w:val="en-US"/>
-        </w:rPr>
-        <w:t xml:space="preserve">7: </w:t>
-      </w:r>
-      <w:r>
-        <w:rPr>
-          <w:lang w:val="en-US"/>
-        </w:rPr>
-        <w:t xml:space="preserve">Project </w:t>
+      <w:bookmarkStart w:id="8" w:name="_Toc431376257"/>
+      <w:r>
+        <w:rPr>
+          <w:lang w:val="en-US"/>
+        </w:rPr>
+        <w:t xml:space="preserve">8: </w:t>
+      </w:r>
+      <w:r>
+        <w:rPr>
+          <w:lang w:val="en-US"/>
+        </w:rPr>
+        <w:t>P</w:t>
+      </w:r>
+      <w:r>
+        <w:rPr>
+          <w:lang w:val="en-US"/>
+        </w:rPr>
+        <w:t>lanning</w:t>
+      </w:r>
+      <w:bookmarkEnd w:id="8"/>
+    </w:p>
+    <w:p>
+      <w:pPr>
+        <w:rPr>
+          <w:lang w:val="en-US"/>
+        </w:rPr>
+      </w:pPr>
+      <w:r>
+        <w:rPr>
+          <w:lang w:val="en-US"/>
+        </w:rPr>
+        <w:br/>
+        <w:t xml:space="preserve">Santino will record every day what we’re going to do in </w:t>
+      </w:r>
+      <w:r>
+        <w:rPr>
+          <w:lang w:val="en-US"/>
+        </w:rPr>
+        <w:t>MS Project</w:t>
+      </w:r>
+      <w:r>
+        <w:rPr>
+          <w:lang w:val="en-US"/>
+        </w:rPr>
+        <w:t xml:space="preserve">. It contains all the phases, when it started, when it needs to be done, </w:t>
+      </w:r>
+      <w:r>
+        <w:rPr>
+          <w:lang w:val="en-US"/>
+        </w:rPr>
+        <w:t xml:space="preserve">how much time we expect it to be </w:t>
+      </w:r>
+      <w:r>
+        <w:rPr>
+          <w:lang w:val="en-US"/>
+        </w:rPr>
+        <w:t>done which</w:t>
+      </w:r>
+      <w:r>
+        <w:rPr>
+          <w:lang w:val="en-US"/>
+        </w:rPr>
+        <w:t xml:space="preserve"> tasks needs to be done first and </w:t>
+      </w:r>
+      <w:r>
+        <w:rPr>
+          <w:lang w:val="en-US"/>
+        </w:rPr>
+        <w:t>who’s responsible for the task to be done.</w:t>
+      </w:r>
+      <w:r>
+        <w:rPr>
+          <w:lang w:val="en-US"/>
+        </w:rPr>
+        <w:br/>
+      </w:r>
+      <w:r>
+        <w:rPr>
+          <w:lang w:val="en-US"/>
+        </w:rPr>
+        <w:t>The planning is done In MS-Project, and all activities and 100% done checks are also noted there.</w:t>
+      </w:r>
+    </w:p>
+    <w:p>
+      <w:pPr>
+        <w:rPr>
+          <w:rFonts w:asciiTheme="majorHAnsi" w:eastAsiaTheme="majorEastAsia" w:hAnsiTheme="majorHAnsi" w:cstheme="majorBidi"/>
+          <w:b/>
+          <w:bCs/>
+          <w:color w:val="365F91" w:themeColor="accent1" w:themeShade="BF"/>
+          <w:sz w:val="28"/>
+          <w:szCs w:val="28"/>
+          <w:lang w:val="en-US"/>
+        </w:rPr>
+      </w:pPr>
+      <w:bookmarkStart w:id="9" w:name="_Toc431376258"/>
+      <w:r>
+        <w:rPr>
+          <w:lang w:val="en-US"/>
+        </w:rPr>
+        <w:br w:type="page"/>
+      </w:r>
+    </w:p>
+    <w:p>
+      <w:pPr>
+        <w:pStyle w:val="Kop1"/>
+        <w:rPr>
+          <w:lang w:val="en-US"/>
+        </w:rPr>
+      </w:pPr>
+      <w:r>
+        <w:rPr>
+          <w:lang w:val="en-US"/>
+        </w:rPr>
+        <w:lastRenderedPageBreak/>
+        <w:t xml:space="preserve">9: </w:t>
+      </w:r>
+      <w:r>
+        <w:rPr>
+          <w:lang w:val="en-US"/>
+        </w:rPr>
+        <w:t>Costs and benefits</w:t>
+      </w:r>
+      <w:bookmarkEnd w:id="9"/>
+    </w:p>
+    <w:p>
+      <w:pPr>
+        <w:rPr>
+          <w:lang w:val="en-US"/>
+        </w:rPr>
+      </w:pPr>
+    </w:p>
+    <w:p>
+      <w:pPr>
+        <w:rPr>
+          <w:lang w:val="en-US"/>
+        </w:rPr>
+      </w:pPr>
+      <w:r>
+        <w:rPr>
+          <w:lang w:val="en-US"/>
+        </w:rPr>
+        <w:t>The application will be developed by all three developers, who all work for €20,-/hour.</w:t>
+      </w:r>
+      <w:r>
+        <w:rPr>
+          <w:lang w:val="en-US"/>
+        </w:rPr>
+        <w:br/>
+        <w:t>We get 8 weeks to create the program,</w:t>
+      </w:r>
+      <w:r>
+        <w:rPr>
+          <w:lang w:val="en-US"/>
+        </w:rPr>
+        <w:t xml:space="preserve"> and we work </w:t>
+      </w:r>
+      <w:r>
+        <w:rPr>
+          <w:lang w:val="en-US"/>
+        </w:rPr>
+        <w:t>19 hours a week.</w:t>
+      </w:r>
+    </w:p>
+    <w:p>
+      <w:pPr>
+        <w:rPr>
+          <w:lang w:val="en-US"/>
+        </w:rPr>
+      </w:pPr>
+      <w:r>
+        <w:rPr>
+          <w:lang w:val="en-US"/>
+        </w:rPr>
+        <w:t>Meaning that we will work 152 hours for €20,- each hour. Shared with three developers. Only the amount of work hours will result in a €1.920,-</w:t>
+      </w:r>
+      <w:r>
+        <w:rPr>
+          <w:lang w:val="en-US"/>
+        </w:rPr>
+        <w:br/>
+        <w:t xml:space="preserve">Now, assuming the use of devices will be around maximum  </w:t>
+      </w:r>
+      <w:bookmarkStart w:id="10" w:name="_GoBack"/>
+      <w:bookmarkEnd w:id="10"/>
+      <w:r>
+        <w:rPr>
+          <w:lang w:val="en-US"/>
+        </w:rPr>
+        <w:t>50,- because we don’t think we need many of those</w:t>
+      </w:r>
+      <w:r>
+        <w:rPr>
+          <w:lang w:val="en-US"/>
+        </w:rPr>
+        <w:br/>
+      </w:r>
+      <w:r>
+        <w:rPr>
+          <w:lang w:val="en-US"/>
+        </w:rPr>
+        <w:br/>
+        <w:t>We’ll accept out payment when the applicati</w:t>
+      </w:r>
+      <w:r>
+        <w:rPr>
+          <w:lang w:val="en-US"/>
+        </w:rPr>
+        <w:t>on has all the requirements met, and when the customer is happy with the application.</w:t>
+      </w:r>
+      <w:r>
+        <w:rPr>
+          <w:lang w:val="en-US"/>
+        </w:rPr>
+        <w:br/>
+      </w:r>
+    </w:p>
+    <w:p>
+      <w:pPr>
+        <w:rPr>
+          <w:lang w:val="en-US"/>
+        </w:rPr>
+      </w:pPr>
+    </w:p>
+    <w:p>
+      <w:pPr>
+        <w:rPr>
+          <w:lang w:val="en-US"/>
+        </w:rPr>
+      </w:pPr>
+      <w:r>
+        <w:rPr>
+          <w:lang w:val="en-US"/>
+        </w:rPr>
+        <w:br/>
+      </w:r>
+      <w:r>
+        <w:rPr>
+          <w:lang w:val="en-US"/>
+        </w:rPr>
+        <w:br/>
+      </w:r>
+      <w:bookmarkStart w:id="11" w:name="_Toc431376259"/>
+      <w:r>
+        <w:rPr>
+          <w:rStyle w:val="Kop1Char"/>
+          <w:lang w:val="en-US"/>
+        </w:rPr>
+        <w:t>10</w:t>
+      </w:r>
+      <w:r>
+        <w:rPr>
+          <w:rStyle w:val="Kop1Char"/>
+          <w:lang w:val="en-US"/>
+        </w:rPr>
+        <w:t>:</w:t>
+      </w:r>
+      <w:r>
+        <w:rPr>
+          <w:rStyle w:val="Kop1Char"/>
+          <w:lang w:val="en-US"/>
+        </w:rPr>
+        <w:t xml:space="preserve"> </w:t>
+      </w:r>
+      <w:r>
+        <w:rPr>
+          <w:rStyle w:val="Kop1Char"/>
+          <w:lang w:val="en-US"/>
+        </w:rPr>
+        <w:t>Risks</w:t>
+      </w:r>
+      <w:r>
+        <w:rPr>
+          <w:rStyle w:val="Kop1Char"/>
+          <w:lang w:val="en-US"/>
+        </w:rPr>
+        <w:t xml:space="preserve"> </w:t>
+      </w:r>
+      <w:bookmarkEnd w:id="11"/>
+      <w:r>
+        <w:rPr>
+          <w:rStyle w:val="Kop1Char"/>
+          <w:lang w:val="en-US"/>
+        </w:rPr>
+        <w:t>analysis</w:t>
+      </w:r>
+      <w:r>
+        <w:rPr>
+          <w:rStyle w:val="Kop1Char"/>
+          <w:lang w:val="en-US"/>
+        </w:rPr>
+        <w:br/>
+      </w:r>
+      <w:r>
+        <w:rPr>
+          <w:rStyle w:val="Kop1Char"/>
+          <w:lang w:val="en-US"/>
+        </w:rPr>
+        <w:br/>
+      </w:r>
+      <w:r>
+        <w:rPr>
+          <w:b/>
+          <w:lang w:val="en-US"/>
+        </w:rPr>
+        <w:t>Intern risks:</w:t>
+      </w:r>
+      <w:r>
+        <w:rPr>
+          <w:b/>
+          <w:lang w:val="en-US"/>
+        </w:rPr>
+        <w:br/>
+      </w:r>
+      <w:r>
+        <w:rPr>
+          <w:lang w:val="en-US"/>
+        </w:rPr>
+        <w:t xml:space="preserve">amount of knowledge, </w:t>
+      </w:r>
+      <w:r>
+        <w:rPr>
+          <w:lang w:val="en-US"/>
+        </w:rPr>
+        <w:t xml:space="preserve">time, </w:t>
+      </w:r>
+      <w:r>
+        <w:rPr>
+          <w:lang w:val="en-US"/>
+        </w:rPr>
+        <w:t xml:space="preserve">waiting for others, </w:t>
       </w:r>
       <w:proofErr w:type="spellStart"/>
       <w:r>
         <w:rPr>
           <w:lang w:val="en-US"/>
         </w:rPr>
-        <w:t>Organisation</w:t>
-      </w:r>
-      <w:bookmarkEnd w:id="7"/>
+        <w:t>teamworking</w:t>
+      </w:r>
       <w:proofErr w:type="spellEnd"/>
-    </w:p>
-    <w:p>
-      <w:pPr>
-        <w:pStyle w:val="Geenafstand"/>
-        <w:rPr>
-          <w:lang w:val="en-US"/>
-        </w:rPr>
-      </w:pPr>
-    </w:p>
-    <w:p>
-      <w:pPr>
-        <w:pStyle w:val="Geenafstand"/>
-        <w:rPr>
-          <w:lang w:val="en-US"/>
-        </w:rPr>
-      </w:pPr>
-      <w:r>
-        <w:rPr>
-          <w:lang w:val="en-US"/>
-        </w:rPr>
-        <w:t xml:space="preserve"> Every Monday, We’ll have a meeting to talk about the past week, what was going good, and what could have be done better.</w:t>
-      </w:r>
-      <w:r>
-        <w:rPr>
-          <w:lang w:val="en-US"/>
-        </w:rPr>
-        <w:br/>
-      </w:r>
-      <w:r>
-        <w:rPr>
-          <w:lang w:val="en-US"/>
-        </w:rPr>
-        <w:br/>
-        <w:t>Mainly we’re all available during our project lessons on education. So we can work and communicate together much easier.</w:t>
-      </w:r>
-    </w:p>
-    <w:p>
-      <w:pPr>
-        <w:pStyle w:val="Kop1"/>
-        <w:rPr>
-          <w:lang w:val="en-US"/>
-        </w:rPr>
-      </w:pPr>
-      <w:bookmarkStart w:id="8" w:name="_Toc430253573"/>
-      <w:r>
-        <w:rPr>
-          <w:lang w:val="en-US"/>
-        </w:rPr>
-        <w:t>8</w:t>
-      </w:r>
-      <w:r>
-        <w:rPr>
-          <w:lang w:val="en-US"/>
-        </w:rPr>
-        <w:t xml:space="preserve">: </w:t>
-      </w:r>
-      <w:r>
-        <w:rPr>
-          <w:lang w:val="en-US"/>
-        </w:rPr>
-        <w:t>Costs and benefits</w:t>
-      </w:r>
-      <w:bookmarkEnd w:id="8"/>
-    </w:p>
-    <w:p>
-      <w:pPr>
-        <w:rPr>
-          <w:lang w:val="en-US"/>
-        </w:rPr>
-      </w:pPr>
-    </w:p>
-    <w:p>
-      <w:pPr>
-        <w:rPr>
-          <w:lang w:val="en-US"/>
-        </w:rPr>
-      </w:pPr>
-      <w:r>
-        <w:rPr>
-          <w:lang w:val="en-US"/>
-        </w:rPr>
-        <w:t>The application will be developed by all three developers, who all work for €20,-/hour.</w:t>
-      </w:r>
-      <w:r>
-        <w:rPr>
-          <w:lang w:val="en-US"/>
-        </w:rPr>
-        <w:br/>
-        <w:t>We get 8 weeks to create the program,</w:t>
-      </w:r>
-      <w:r>
-        <w:rPr>
-          <w:lang w:val="en-US"/>
-        </w:rPr>
-        <w:t xml:space="preserve"> and we work </w:t>
-      </w:r>
-      <w:r>
-        <w:rPr>
-          <w:lang w:val="en-US"/>
-        </w:rPr>
-        <w:t>19 hours a week.</w:t>
-      </w:r>
-    </w:p>
-    <w:p>
-      <w:pPr>
-        <w:rPr>
-          <w:lang w:val="en-US"/>
-        </w:rPr>
-      </w:pPr>
-      <w:r>
-        <w:rPr>
-          <w:lang w:val="en-US"/>
-        </w:rPr>
-        <w:t>Meaning that we will work 152 hours for €20,- each hour. Shared with three developers. Only the amount of work hours will result in a €1.920,-</w:t>
-      </w:r>
-      <w:r>
-        <w:rPr>
-          <w:lang w:val="en-US"/>
-        </w:rPr>
-        <w:br/>
-      </w:r>
-      <w:r>
-        <w:rPr>
-          <w:lang w:val="en-US"/>
-        </w:rPr>
-        <w:br/>
-        <w:t>We’ll accept out payment when the application has all the requirements met.</w:t>
-      </w:r>
-      <w:r>
-        <w:rPr>
-          <w:lang w:val="en-US"/>
-        </w:rPr>
-        <w:br/>
-      </w:r>
-    </w:p>
-    <w:p>
-      <w:pPr>
-        <w:rPr>
-          <w:lang w:val="en-US"/>
-        </w:rPr>
-      </w:pPr>
-    </w:p>
-    <w:p>
-      <w:pPr>
-        <w:rPr>
-          <w:lang w:val="en-US"/>
-        </w:rPr>
-      </w:pPr>
-      <w:r>
-        <w:rPr>
-          <w:lang w:val="en-US"/>
-        </w:rPr>
-        <w:br/>
-      </w:r>
-      <w:r>
-        <w:rPr>
-          <w:lang w:val="en-US"/>
-        </w:rPr>
-        <w:br/>
-      </w:r>
-      <w:r>
-        <w:rPr>
-          <w:rStyle w:val="Kop1Char"/>
-          <w:lang w:val="en-US"/>
-        </w:rPr>
-        <w:lastRenderedPageBreak/>
-        <w:t>9:</w:t>
-      </w:r>
-      <w:r>
-        <w:rPr>
-          <w:rStyle w:val="Kop1Char"/>
-          <w:lang w:val="en-US"/>
-        </w:rPr>
-        <w:t xml:space="preserve"> </w:t>
-      </w:r>
-      <w:r>
-        <w:rPr>
-          <w:rStyle w:val="Kop1Char"/>
-          <w:lang w:val="en-US"/>
-        </w:rPr>
-        <w:t>Risks</w:t>
-      </w:r>
-      <w:r>
-        <w:rPr>
-          <w:rStyle w:val="Kop1Char"/>
-          <w:lang w:val="en-US"/>
-        </w:rPr>
-        <w:t xml:space="preserve"> </w:t>
+      <w:r>
+        <w:rPr>
+          <w:lang w:val="en-US"/>
+        </w:rPr>
+        <w:t xml:space="preserve"> problems, </w:t>
       </w:r>
       <w:proofErr w:type="spellStart"/>
       <w:r>
         <w:rPr>
-          <w:rStyle w:val="Kop1Char"/>
-          <w:lang w:val="en-US"/>
-        </w:rPr>
-        <w:t>analyse</w:t>
+          <w:lang w:val="en-US"/>
+        </w:rPr>
+        <w:t>disctractions</w:t>
       </w:r>
       <w:proofErr w:type="spellEnd"/>
       <w:r>
         <w:rPr>
-          <w:rStyle w:val="Kop1Char"/>
-          <w:lang w:val="en-US"/>
-        </w:rPr>
-        <w:br/>
-      </w:r>
-      <w:r>
-        <w:rPr>
-          <w:rStyle w:val="Kop1Char"/>
-          <w:lang w:val="en-US"/>
-        </w:rPr>
-        <w:br/>
-      </w:r>
-      <w:r>
-        <w:rPr>
           <w:b/>
           <w:lang w:val="en-US"/>
         </w:rPr>
-        <w:t>Intern risks:</w:t>
+        <w:br/>
       </w:r>
       <w:r>
         <w:rPr>
@@ -2296,18 +3302,7 @@
           <w:lang w:val="en-US"/>
         </w:rPr>
         <w:br/>
-      </w:r>
-      <w:r>
-        <w:rPr>
-          <w:lang w:val="en-US"/>
-        </w:rPr>
-        <w:t xml:space="preserve">amount of knowledge, </w:t>
-      </w:r>
-      <w:r>
-        <w:rPr>
-          <w:lang w:val="en-US"/>
-        </w:rPr>
-        <w:t xml:space="preserve">time, </w:t>
+        <w:t>Extern risks:</w:t>
       </w:r>
       <w:r>
         <w:rPr>
@@ -2318,21 +3313,6 @@
       </w:r>
       <w:r>
         <w:rPr>
-          <w:b/>
-          <w:lang w:val="en-US"/>
-        </w:rPr>
-        <w:br/>
-        <w:t>Extern risks:</w:t>
-      </w:r>
-      <w:r>
-        <w:rPr>
-          <w:b/>
-          <w:lang w:val="en-US"/>
-        </w:rPr>
-        <w:br/>
-      </w:r>
-      <w:r>
-        <w:rPr>
           <w:lang w:val="en-US"/>
         </w:rPr>
         <w:t xml:space="preserve">Internet connection, Communication, </w:t>
@@ -2358,7 +3338,7 @@
       </w:pPr>
     </w:p>
     <w:sectPr>
-      <w:footerReference w:type="default" r:id="rId9"/>
+      <w:footerReference w:type="default" r:id="rId12"/>
       <w:pgSz w:w="11906" w:h="16838"/>
       <w:pgMar w:top="1417" w:right="1417" w:bottom="1417" w:left="1417" w:header="708" w:footer="708" w:gutter="0"/>
       <w:cols w:space="708"/>
@@ -2424,7 +3404,7 @@
           <w:rPr>
             <w:noProof/>
           </w:rPr>
-          <w:t>4</w:t>
+          <w:t>6</w:t>
         </w:r>
         <w:r>
           <w:fldChar w:fldCharType="end"/>
@@ -3623,6 +4603,30 @@
       <w:color w:val="365F91" w:themeColor="accent1" w:themeShade="BF"/>
       <w:sz w:val="28"/>
       <w:szCs w:val="28"/>
+    </w:rPr>
+  </w:style>
+  <w:style w:type="paragraph" w:styleId="Kop2">
+    <w:name w:val="heading 2"/>
+    <w:basedOn w:val="Standaard"/>
+    <w:next w:val="Standaard"/>
+    <w:link w:val="Kop2Char"/>
+    <w:uiPriority w:val="9"/>
+    <w:unhideWhenUsed/>
+    <w:qFormat/>
+    <w:rsid w:val="00AF1836"/>
+    <w:pPr>
+      <w:keepNext/>
+      <w:keepLines/>
+      <w:spacing w:before="200" w:after="0"/>
+      <w:outlineLvl w:val="1"/>
+    </w:pPr>
+    <w:rPr>
+      <w:rFonts w:asciiTheme="majorHAnsi" w:eastAsiaTheme="majorEastAsia" w:hAnsiTheme="majorHAnsi" w:cstheme="majorBidi"/>
+      <w:b/>
+      <w:bCs/>
+      <w:color w:val="4F81BD" w:themeColor="accent1"/>
+      <w:sz w:val="26"/>
+      <w:szCs w:val="26"/>
     </w:rPr>
   </w:style>
   <w:style w:type="character" w:default="1" w:styleId="Standaardalinea-lettertype">
@@ -3846,6 +4850,21 @@
       <w:szCs w:val="16"/>
     </w:rPr>
   </w:style>
+  <w:style w:type="character" w:customStyle="1" w:styleId="Kop2Char">
+    <w:name w:val="Kop 2 Char"/>
+    <w:basedOn w:val="Standaardalinea-lettertype"/>
+    <w:link w:val="Kop2"/>
+    <w:uiPriority w:val="9"/>
+    <w:rsid w:val="00AF1836"/>
+    <w:rPr>
+      <w:rFonts w:asciiTheme="majorHAnsi" w:eastAsiaTheme="majorEastAsia" w:hAnsiTheme="majorHAnsi" w:cstheme="majorBidi"/>
+      <w:b/>
+      <w:bCs/>
+      <w:color w:val="4F81BD" w:themeColor="accent1"/>
+      <w:sz w:val="26"/>
+      <w:szCs w:val="26"/>
+    </w:rPr>
+  </w:style>
 </w:styles>
 </file>
 
@@ -4030,6 +5049,30 @@
       <w:color w:val="365F91" w:themeColor="accent1" w:themeShade="BF"/>
       <w:sz w:val="28"/>
       <w:szCs w:val="28"/>
+    </w:rPr>
+  </w:style>
+  <w:style w:type="paragraph" w:styleId="Kop2">
+    <w:name w:val="heading 2"/>
+    <w:basedOn w:val="Standaard"/>
+    <w:next w:val="Standaard"/>
+    <w:link w:val="Kop2Char"/>
+    <w:uiPriority w:val="9"/>
+    <w:unhideWhenUsed/>
+    <w:qFormat/>
+    <w:rsid w:val="00AF1836"/>
+    <w:pPr>
+      <w:keepNext/>
+      <w:keepLines/>
+      <w:spacing w:before="200" w:after="0"/>
+      <w:outlineLvl w:val="1"/>
+    </w:pPr>
+    <w:rPr>
+      <w:rFonts w:asciiTheme="majorHAnsi" w:eastAsiaTheme="majorEastAsia" w:hAnsiTheme="majorHAnsi" w:cstheme="majorBidi"/>
+      <w:b/>
+      <w:bCs/>
+      <w:color w:val="4F81BD" w:themeColor="accent1"/>
+      <w:sz w:val="26"/>
+      <w:szCs w:val="26"/>
     </w:rPr>
   </w:style>
   <w:style w:type="character" w:default="1" w:styleId="Standaardalinea-lettertype">
@@ -4251,6 +5294,21 @@
       <w:rFonts w:ascii="Tahoma" w:hAnsi="Tahoma" w:cs="Tahoma"/>
       <w:sz w:val="16"/>
       <w:szCs w:val="16"/>
+    </w:rPr>
+  </w:style>
+  <w:style w:type="character" w:customStyle="1" w:styleId="Kop2Char">
+    <w:name w:val="Kop 2 Char"/>
+    <w:basedOn w:val="Standaardalinea-lettertype"/>
+    <w:link w:val="Kop2"/>
+    <w:uiPriority w:val="9"/>
+    <w:rsid w:val="00AF1836"/>
+    <w:rPr>
+      <w:rFonts w:asciiTheme="majorHAnsi" w:eastAsiaTheme="majorEastAsia" w:hAnsiTheme="majorHAnsi" w:cstheme="majorBidi"/>
+      <w:b/>
+      <w:bCs/>
+      <w:color w:val="4F81BD" w:themeColor="accent1"/>
+      <w:sz w:val="26"/>
+      <w:szCs w:val="26"/>
     </w:rPr>
   </w:style>
 </w:styles>
@@ -4546,7 +5604,7 @@
 </file>
 
 <file path=customXml/itemProps1.xml><?xml version="1.0" encoding="utf-8"?>
-<ds:datastoreItem xmlns:ds="http://schemas.openxmlformats.org/officeDocument/2006/customXml" ds:itemID="{B9AE9861-A3C6-4203-ADCF-AB366FBF5430}">
+<ds:datastoreItem xmlns:ds="http://schemas.openxmlformats.org/officeDocument/2006/customXml" ds:itemID="{CF3B7ECB-7508-4E03-8E21-006B5D45A781}">
   <ds:schemaRefs>
     <ds:schemaRef ds:uri="http://schemas.openxmlformats.org/officeDocument/2006/bibliography"/>
   </ds:schemaRefs>

</xml_diff>